<commit_message>
updated to plaintiffs[0] and defendants[0] for judgment addenda
</commit_message>
<xml_diff>
--- a/docassemble/MLHDivorceAndCustody/data/templates/judgment_overflow_addendum.docx
+++ b/docassemble/MLHDivorceAndCustody/data/templates/judgment_overflow_addendum.docx
@@ -632,7 +632,13 @@
         <w:rPr>
           <w:rFonts w:ascii="Arial" w:hAnsi="Arial" w:cs="Arial"/>
         </w:rPr>
-        <w:t>users[</w:t>
+        <w:t>plaintiffs</w:t>
+      </w:r>
+      <w:r>
+        <w:rPr>
+          <w:rFonts w:ascii="Arial" w:hAnsi="Arial" w:cs="Arial"/>
+        </w:rPr>
+        <w:t>[</w:t>
       </w:r>
       <w:proofErr w:type="gramEnd"/>
       <w:r>
@@ -728,21 +734,13 @@
         </w:rPr>
         <w:t xml:space="preserve"> == </w:t>
       </w:r>
-      <w:proofErr w:type="spellStart"/>
-      <w:r>
-        <w:rPr>
-          <w:rFonts w:ascii="Arial" w:hAnsi="Arial" w:cs="Arial"/>
-        </w:rPr>
-        <w:t>other_</w:t>
-      </w:r>
-      <w:proofErr w:type="gramStart"/>
-      <w:r>
-        <w:rPr>
-          <w:rFonts w:ascii="Arial" w:hAnsi="Arial" w:cs="Arial"/>
-        </w:rPr>
-        <w:t>parties</w:t>
-      </w:r>
-      <w:proofErr w:type="spellEnd"/>
+      <w:proofErr w:type="gramStart"/>
+      <w:r>
+        <w:rPr>
+          <w:rFonts w:ascii="Arial" w:hAnsi="Arial" w:cs="Arial"/>
+        </w:rPr>
+        <w:t>plaintiffs</w:t>
+      </w:r>
       <w:r>
         <w:rPr>
           <w:rFonts w:ascii="Arial" w:hAnsi="Arial" w:cs="Arial"/>
@@ -1131,7 +1129,13 @@
         <w:rPr>
           <w:rFonts w:ascii="Arial" w:hAnsi="Arial" w:cs="Arial"/>
         </w:rPr>
-        <w:t>users[</w:t>
+        <w:t>plaintiffs</w:t>
+      </w:r>
+      <w:r>
+        <w:rPr>
+          <w:rFonts w:ascii="Arial" w:hAnsi="Arial" w:cs="Arial"/>
+        </w:rPr>
+        <w:t>[</w:t>
       </w:r>
       <w:proofErr w:type="gramEnd"/>
       <w:r>
@@ -1478,7 +1482,13 @@
         <w:rPr>
           <w:rFonts w:ascii="Arial" w:hAnsi="Arial" w:cs="Arial"/>
         </w:rPr>
-        <w:t>users[</w:t>
+        <w:t>plaintiffs</w:t>
+      </w:r>
+      <w:r>
+        <w:rPr>
+          <w:rFonts w:ascii="Arial" w:hAnsi="Arial" w:cs="Arial"/>
+        </w:rPr>
+        <w:t>[</w:t>
       </w:r>
       <w:proofErr w:type="gramEnd"/>
       <w:r>
@@ -1965,21 +1975,13 @@
         </w:rPr>
         <w:t xml:space="preserve"> == </w:t>
       </w:r>
-      <w:proofErr w:type="spellStart"/>
-      <w:r>
-        <w:rPr>
-          <w:rFonts w:ascii="Arial" w:hAnsi="Arial" w:cs="Arial"/>
-        </w:rPr>
-        <w:t>other_</w:t>
-      </w:r>
-      <w:proofErr w:type="gramStart"/>
-      <w:r>
-        <w:rPr>
-          <w:rFonts w:ascii="Arial" w:hAnsi="Arial" w:cs="Arial"/>
-        </w:rPr>
-        <w:t>parties</w:t>
-      </w:r>
-      <w:proofErr w:type="spellEnd"/>
+      <w:proofErr w:type="gramStart"/>
+      <w:r>
+        <w:rPr>
+          <w:rFonts w:ascii="Arial" w:hAnsi="Arial" w:cs="Arial"/>
+        </w:rPr>
+        <w:t>defendants</w:t>
+      </w:r>
       <w:r>
         <w:rPr>
           <w:rFonts w:ascii="Arial" w:hAnsi="Arial" w:cs="Arial"/>
@@ -2088,21 +2090,13 @@
         </w:rPr>
         <w:t xml:space="preserve"> == </w:t>
       </w:r>
-      <w:proofErr w:type="spellStart"/>
-      <w:r>
-        <w:rPr>
-          <w:rFonts w:ascii="Arial" w:hAnsi="Arial" w:cs="Arial"/>
-        </w:rPr>
-        <w:t>other_</w:t>
-      </w:r>
-      <w:proofErr w:type="gramStart"/>
-      <w:r>
-        <w:rPr>
-          <w:rFonts w:ascii="Arial" w:hAnsi="Arial" w:cs="Arial"/>
-        </w:rPr>
-        <w:t>parties</w:t>
-      </w:r>
-      <w:proofErr w:type="spellEnd"/>
+      <w:proofErr w:type="gramStart"/>
+      <w:r>
+        <w:rPr>
+          <w:rFonts w:ascii="Arial" w:hAnsi="Arial" w:cs="Arial"/>
+        </w:rPr>
+        <w:t>defendants</w:t>
+      </w:r>
       <w:r>
         <w:rPr>
           <w:rFonts w:ascii="Arial" w:hAnsi="Arial" w:cs="Arial"/>
@@ -2570,21 +2564,13 @@
         </w:rPr>
         <w:t xml:space="preserve"> == </w:t>
       </w:r>
-      <w:proofErr w:type="spellStart"/>
-      <w:r>
-        <w:rPr>
-          <w:rFonts w:ascii="Arial" w:hAnsi="Arial" w:cs="Arial"/>
-        </w:rPr>
-        <w:t>other_</w:t>
-      </w:r>
-      <w:proofErr w:type="gramStart"/>
-      <w:r>
-        <w:rPr>
-          <w:rFonts w:ascii="Arial" w:hAnsi="Arial" w:cs="Arial"/>
-        </w:rPr>
-        <w:t>parties</w:t>
-      </w:r>
-      <w:proofErr w:type="spellEnd"/>
+      <w:proofErr w:type="gramStart"/>
+      <w:r>
+        <w:rPr>
+          <w:rFonts w:ascii="Arial" w:hAnsi="Arial" w:cs="Arial"/>
+        </w:rPr>
+        <w:t>defendants</w:t>
+      </w:r>
       <w:r>
         <w:rPr>
           <w:rFonts w:ascii="Arial" w:hAnsi="Arial" w:cs="Arial"/>
@@ -3015,21 +3001,13 @@
         </w:rPr>
         <w:t xml:space="preserve"> == </w:t>
       </w:r>
-      <w:proofErr w:type="spellStart"/>
-      <w:r>
-        <w:rPr>
-          <w:rFonts w:ascii="Arial" w:hAnsi="Arial" w:cs="Arial"/>
-        </w:rPr>
-        <w:t>other_</w:t>
-      </w:r>
-      <w:proofErr w:type="gramStart"/>
-      <w:r>
-        <w:rPr>
-          <w:rFonts w:ascii="Arial" w:hAnsi="Arial" w:cs="Arial"/>
-        </w:rPr>
-        <w:t>parties</w:t>
-      </w:r>
-      <w:proofErr w:type="spellEnd"/>
+      <w:proofErr w:type="gramStart"/>
+      <w:r>
+        <w:rPr>
+          <w:rFonts w:ascii="Arial" w:hAnsi="Arial" w:cs="Arial"/>
+        </w:rPr>
+        <w:t>defendants</w:t>
+      </w:r>
       <w:r>
         <w:rPr>
           <w:rFonts w:ascii="Arial" w:hAnsi="Arial" w:cs="Arial"/>
@@ -3463,7 +3441,13 @@
         <w:rPr>
           <w:rFonts w:ascii="Arial" w:hAnsi="Arial" w:cs="Arial"/>
         </w:rPr>
-        <w:t>users[</w:t>
+        <w:t>plaintiffs</w:t>
+      </w:r>
+      <w:r>
+        <w:rPr>
+          <w:rFonts w:ascii="Arial" w:hAnsi="Arial" w:cs="Arial"/>
+        </w:rPr>
+        <w:t>[</w:t>
       </w:r>
       <w:proofErr w:type="gramEnd"/>
       <w:r>
@@ -3644,7 +3628,13 @@
         <w:rPr>
           <w:rFonts w:ascii="Arial" w:hAnsi="Arial" w:cs="Arial"/>
         </w:rPr>
-        <w:t>users[</w:t>
+        <w:t>plaintiffs</w:t>
+      </w:r>
+      <w:r>
+        <w:rPr>
+          <w:rFonts w:ascii="Arial" w:hAnsi="Arial" w:cs="Arial"/>
+        </w:rPr>
+        <w:t>[</w:t>
       </w:r>
       <w:proofErr w:type="gramEnd"/>
       <w:r>
@@ -3973,21 +3963,13 @@
         </w:rPr>
         <w:t xml:space="preserve"> == </w:t>
       </w:r>
-      <w:proofErr w:type="spellStart"/>
-      <w:r>
-        <w:rPr>
-          <w:rFonts w:ascii="Arial" w:hAnsi="Arial" w:cs="Arial"/>
-        </w:rPr>
-        <w:t>other_</w:t>
-      </w:r>
-      <w:proofErr w:type="gramStart"/>
-      <w:r>
-        <w:rPr>
-          <w:rFonts w:ascii="Arial" w:hAnsi="Arial" w:cs="Arial"/>
-        </w:rPr>
-        <w:t>parties</w:t>
-      </w:r>
-      <w:proofErr w:type="spellEnd"/>
+      <w:proofErr w:type="gramStart"/>
+      <w:r>
+        <w:rPr>
+          <w:rFonts w:ascii="Arial" w:hAnsi="Arial" w:cs="Arial"/>
+        </w:rPr>
+        <w:t>defendants</w:t>
+      </w:r>
       <w:r>
         <w:rPr>
           <w:rFonts w:ascii="Arial" w:hAnsi="Arial" w:cs="Arial"/>
@@ -4168,21 +4150,13 @@
         </w:rPr>
         <w:t xml:space="preserve"> == </w:t>
       </w:r>
-      <w:proofErr w:type="spellStart"/>
-      <w:r>
-        <w:rPr>
-          <w:rFonts w:ascii="Arial" w:hAnsi="Arial" w:cs="Arial"/>
-        </w:rPr>
-        <w:t>other_</w:t>
-      </w:r>
-      <w:proofErr w:type="gramStart"/>
-      <w:r>
-        <w:rPr>
-          <w:rFonts w:ascii="Arial" w:hAnsi="Arial" w:cs="Arial"/>
-        </w:rPr>
-        <w:t>parties</w:t>
-      </w:r>
-      <w:proofErr w:type="spellEnd"/>
+      <w:proofErr w:type="gramStart"/>
+      <w:r>
+        <w:rPr>
+          <w:rFonts w:ascii="Arial" w:hAnsi="Arial" w:cs="Arial"/>
+        </w:rPr>
+        <w:t>defendants</w:t>
+      </w:r>
       <w:r>
         <w:rPr>
           <w:rFonts w:ascii="Arial" w:hAnsi="Arial" w:cs="Arial"/>

</xml_diff>